<commit_message>
Phase2 khashayar's third commit:
</commit_message>
<xml_diff>
--- a/report2.docx
+++ b/report2.docx
@@ -1148,13 +1148,7 @@
         <w:rPr>
           <w:rtl/>
         </w:rPr>
-        <w:t xml:space="preserve"> برای بارگذاری </w:t>
-      </w:r>
-      <w:r>
-        <w:rPr>
-          <w:rtl/>
-        </w:rPr>
-        <w:t xml:space="preserve"> آرایه</w:t>
+        <w:t xml:space="preserve"> برای بارگذاری  آرایه</w:t>
       </w:r>
       <w:r>
         <w:rPr>
@@ -1197,7 +1191,6 @@
     <w:p>
       <w:pPr>
         <w:rPr>
-          <w:rFonts w:hint="cs"/>
           <w:rtl/>
         </w:rPr>
       </w:pPr>
@@ -1285,7 +1278,6 @@
     <w:p>
       <w:pPr>
         <w:rPr>
-          <w:rFonts w:hint="cs"/>
           <w:rtl/>
         </w:rPr>
       </w:pPr>
@@ -1354,7 +1346,6 @@
     <w:p>
       <w:pPr>
         <w:rPr>
-          <w:rFonts w:hint="cs"/>
           <w:rtl/>
         </w:rPr>
       </w:pPr>
@@ -1377,11 +1368,6 @@
       </w:r>
     </w:p>
     <w:p>
-      <w:pPr>
-        <w:rPr>
-          <w:rFonts w:hint="cs"/>
-        </w:rPr>
-      </w:pPr>
       <w:r>
         <w:rPr>
           <w:noProof/>
@@ -1573,7 +1559,6 @@
     <w:p>
       <w:pPr>
         <w:rPr>
-          <w:rFonts w:hint="cs"/>
           <w:rtl/>
         </w:rPr>
       </w:pPr>
@@ -1627,7 +1612,6 @@
     <w:p>
       <w:pPr>
         <w:rPr>
-          <w:rFonts w:hint="cs"/>
           <w:rtl/>
         </w:rPr>
       </w:pPr>
@@ -1711,6 +1695,53 @@
           <w:rFonts w:hint="cs"/>
           <w:rtl/>
         </w:rPr>
+        <w:t xml:space="preserve"> به عنوان ورودی آدرس اسناد، </w:t>
+      </w:r>
+      <w:r>
+        <w:t>idf</w:t>
+      </w:r>
+      <w:r>
+        <w:rPr>
+          <w:rFonts w:hint="cs"/>
+          <w:rtl/>
+        </w:rPr>
+        <w:t xml:space="preserve"> که یک دیکشنری با کلید توکن و مقدار </w:t>
+      </w:r>
+      <w:r>
+        <w:t>idf</w:t>
+      </w:r>
+      <w:r>
+        <w:rPr>
+          <w:rFonts w:hint="cs"/>
+          <w:rtl/>
+        </w:rPr>
+        <w:t xml:space="preserve"> متناظر با آن توکن است،</w:t>
+      </w:r>
+    </w:p>
+    <w:p>
+      <w:pPr>
+        <w:rPr>
+          <w:rtl/>
+        </w:rPr>
+      </w:pPr>
+      <w:r>
+        <w:rPr>
+          <w:rFonts w:hint="cs"/>
+          <w:rtl/>
+        </w:rPr>
+        <w:t xml:space="preserve">لیست تمامی توکن ها برای تشخیص اندیس توکن در بردار و در نهایت متغیر بولی </w:t>
+      </w:r>
+      <w:r>
+        <w:t>is_test</w:t>
+      </w:r>
+      <w:r>
+        <w:rPr>
+          <w:rFonts w:hint="cs"/>
+          <w:rtl/>
+        </w:rPr>
+        <w:t xml:space="preserve"> که بیانگر این است که آیا مستندات مورد نظر داده تست میباشند یا خیر (برای جستجوی فیلد</w:t>
+      </w:r>
+      <w:r>
         <w:t xml:space="preserve"> </w:t>
       </w:r>
       <w:r>
@@ -1718,14 +1749,106 @@
           <w:rFonts w:hint="cs"/>
           <w:rtl/>
         </w:rPr>
-        <w:t xml:space="preserve">به عنوان </w:t>
-      </w:r>
-      <w:r>
-        <w:rPr>
-          <w:rFonts w:hint="cs"/>
-          <w:rtl/>
-        </w:rPr>
-        <w:t xml:space="preserve">ورودی آدرس اسناد، </w:t>
+        <w:t xml:space="preserve"> </w:t>
+      </w:r>
+      <w:r>
+        <w:t>views</w:t>
+      </w:r>
+      <w:r>
+        <w:rPr>
+          <w:rFonts w:hint="cs"/>
+          <w:rtl/>
+        </w:rPr>
+        <w:t xml:space="preserve"> )  را دریافت و بردار های متناظر با هر داک و (احتمالا) کلاس آن ها را باز میگرداند. </w:t>
+      </w:r>
+    </w:p>
+    <w:p>
+      <w:pPr>
+        <w:rPr>
+          <w:rtl/>
+        </w:rPr>
+      </w:pPr>
+      <w:r>
+        <w:rPr>
+          <w:rFonts w:hint="cs"/>
+          <w:rtl/>
+        </w:rPr>
+        <w:t xml:space="preserve"> تفاوت این بخش در آن است که برای داده های جدید، بردار ها باید متناظر با بردار های ساخته شده در داده های تمرین باشند. بدین منظور پس از </w:t>
+      </w:r>
+      <w:r>
+        <w:rPr>
+          <w:rFonts w:hint="cs"/>
+          <w:rtl/>
+        </w:rPr>
+        <w:t xml:space="preserve">گذراندن فیلد های </w:t>
+      </w:r>
+      <w:r>
+        <w:t>title</w:t>
+      </w:r>
+      <w:r>
+        <w:rPr>
+          <w:rFonts w:hint="cs"/>
+          <w:rtl/>
+        </w:rPr>
+        <w:t xml:space="preserve"> و </w:t>
+      </w:r>
+      <w:r>
+        <w:t>description</w:t>
+      </w:r>
+      <w:r>
+        <w:rPr>
+          <w:rFonts w:hint="cs"/>
+          <w:rtl/>
+        </w:rPr>
+        <w:t xml:space="preserve"> را از تابع </w:t>
+      </w:r>
+      <w:r>
+        <w:t>prepare_text</w:t>
+      </w:r>
+      <w:r>
+        <w:rPr>
+          <w:rFonts w:hint="cs"/>
+          <w:rtl/>
+        </w:rPr>
+        <w:t>،</w:t>
+      </w:r>
+    </w:p>
+    <w:p>
+      <w:pPr>
+        <w:rPr>
+          <w:rtl/>
+        </w:rPr>
+      </w:pPr>
+      <w:r>
+        <w:rPr>
+          <w:rFonts w:hint="cs"/>
+          <w:rtl/>
+        </w:rPr>
+        <w:t>توکن هایی که در مستندات تمرین ذکر نشده بودند حذف و برای توکن های باقی مانده بردار نهایی ساخته میشوند.</w:t>
+      </w:r>
+    </w:p>
+    <w:p>
+      <w:pPr>
+        <w:rPr>
+          <w:rtl/>
+        </w:rPr>
+      </w:pPr>
+      <w:r>
+        <w:rPr>
+          <w:rFonts w:hint="cs"/>
+          <w:rtl/>
+        </w:rPr>
+        <w:t xml:space="preserve">در این بردار نیز به ازای هر توکن موجود در مستند، </w:t>
+      </w:r>
+      <w:r>
+        <w:t>tf</w:t>
+      </w:r>
+      <w:r>
+        <w:rPr>
+          <w:rFonts w:hint="cs"/>
+          <w:rtl/>
+        </w:rPr>
+        <w:t xml:space="preserve"> برابر با تکرار آن توکن در آن مستند و </w:t>
       </w:r>
       <w:r>
         <w:t>idf</w:t>
@@ -1735,7 +1858,7 @@
           <w:rFonts w:hint="cs"/>
           <w:rtl/>
         </w:rPr>
-        <w:t xml:space="preserve"> که یک دیکشنری با کلید توکن و مقدار </w:t>
+        <w:t xml:space="preserve"> آن توکن از </w:t>
       </w:r>
       <w:r>
         <w:t>idf</w:t>
@@ -1745,176 +1868,6 @@
           <w:rFonts w:hint="cs"/>
           <w:rtl/>
         </w:rPr>
-        <w:t xml:space="preserve"> متناظر با آن توکن</w:t>
-      </w:r>
-      <w:r>
-        <w:rPr>
-          <w:rFonts w:hint="cs"/>
-          <w:rtl/>
-        </w:rPr>
-        <w:t xml:space="preserve"> است،</w:t>
-      </w:r>
-    </w:p>
-    <w:p>
-      <w:pPr>
-        <w:rPr>
-          <w:rFonts w:hint="cs"/>
-          <w:rtl/>
-        </w:rPr>
-      </w:pPr>
-      <w:r>
-        <w:rPr>
-          <w:rFonts w:hint="cs"/>
-          <w:rtl/>
-        </w:rPr>
-        <w:t xml:space="preserve">لیست تمامی توکن ها برای تشخیص اندیس توکن در بردار و در نهایت متغیر بولی </w:t>
-      </w:r>
-      <w:r>
-        <w:t>is_test</w:t>
-      </w:r>
-      <w:r>
-        <w:rPr>
-          <w:rFonts w:hint="cs"/>
-          <w:rtl/>
-        </w:rPr>
-        <w:t xml:space="preserve"> که بیانگر این است که آیا مستندات مورد نظر داده تست میباشند یا خیر (برای جستجوی فیلد</w:t>
-      </w:r>
-      <w:r>
-        <w:t xml:space="preserve"> </w:t>
-      </w:r>
-      <w:r>
-        <w:rPr>
-          <w:rFonts w:hint="cs"/>
-          <w:rtl/>
-        </w:rPr>
-        <w:t xml:space="preserve"> </w:t>
-      </w:r>
-      <w:r>
-        <w:t>views</w:t>
-      </w:r>
-      <w:r>
-        <w:rPr>
-          <w:rFonts w:hint="cs"/>
-          <w:rtl/>
-        </w:rPr>
-        <w:t xml:space="preserve"> )  را دریافت و بردار های متناظر با هر داک و (احتمالا) کلاس آن ها را باز میگرداند. </w:t>
-      </w:r>
-    </w:p>
-    <w:p>
-      <w:pPr>
-        <w:rPr>
-          <w:rFonts w:hint="cs"/>
-          <w:rtl/>
-        </w:rPr>
-      </w:pPr>
-      <w:r>
-        <w:rPr>
-          <w:rFonts w:hint="cs"/>
-          <w:rtl/>
-        </w:rPr>
-        <w:t xml:space="preserve"> تفاوت این بخش در آن است که برای داده های جدید، بردار ها باید متناظر با بردار های ساخته شده در داده های تمرین باشند. بدین منظور پس از </w:t>
-      </w:r>
-      <w:r>
-        <w:rPr>
-          <w:rFonts w:hint="cs"/>
-          <w:rtl/>
-        </w:rPr>
-        <w:t>گذراندن</w:t>
-      </w:r>
-      <w:r>
-        <w:rPr>
-          <w:rFonts w:hint="cs"/>
-          <w:rtl/>
-        </w:rPr>
-        <w:t xml:space="preserve"> فیلد های </w:t>
-      </w:r>
-      <w:r>
-        <w:t>title</w:t>
-      </w:r>
-      <w:r>
-        <w:rPr>
-          <w:rFonts w:hint="cs"/>
-          <w:rtl/>
-        </w:rPr>
-        <w:t xml:space="preserve"> و </w:t>
-      </w:r>
-      <w:r>
-        <w:t>description</w:t>
-      </w:r>
-      <w:r>
-        <w:rPr>
-          <w:rFonts w:hint="cs"/>
-          <w:rtl/>
-        </w:rPr>
-        <w:t xml:space="preserve"> را از تابع </w:t>
-      </w:r>
-      <w:r>
-        <w:t>prepare_text</w:t>
-      </w:r>
-      <w:r>
-        <w:rPr>
-          <w:rFonts w:hint="cs"/>
-          <w:rtl/>
-        </w:rPr>
-        <w:t>،</w:t>
-      </w:r>
-    </w:p>
-    <w:p>
-      <w:pPr>
-        <w:rPr>
-          <w:rFonts w:hint="cs"/>
-          <w:rtl/>
-        </w:rPr>
-      </w:pPr>
-      <w:r>
-        <w:rPr>
-          <w:rFonts w:hint="cs"/>
-          <w:rtl/>
-        </w:rPr>
-        <w:t>توکن هایی که در مستندات تمرین ذکر نشده بودند حذف و برای توکن های باقی مانده بردار نهایی ساخته میشوند.</w:t>
-      </w:r>
-    </w:p>
-    <w:p>
-      <w:pPr>
-        <w:rPr>
-          <w:rtl/>
-        </w:rPr>
-      </w:pPr>
-      <w:r>
-        <w:rPr>
-          <w:rFonts w:hint="cs"/>
-          <w:rtl/>
-        </w:rPr>
-        <w:t xml:space="preserve">در این بردار نیز به ازای هر توکن موجود در مستند، </w:t>
-      </w:r>
-      <w:r>
-        <w:t>tf</w:t>
-      </w:r>
-      <w:r>
-        <w:rPr>
-          <w:rFonts w:hint="cs"/>
-          <w:rtl/>
-        </w:rPr>
-        <w:t xml:space="preserve"> برابر با تکرار آن توکن در آن مستند و </w:t>
-      </w:r>
-      <w:r>
-        <w:t>idf</w:t>
-      </w:r>
-      <w:r>
-        <w:rPr>
-          <w:rFonts w:hint="cs"/>
-          <w:rtl/>
-        </w:rPr>
-        <w:t xml:space="preserve"> آن توکن از </w:t>
-      </w:r>
-      <w:r>
-        <w:t>idf</w:t>
-      </w:r>
-      <w:r>
-        <w:rPr>
-          <w:rFonts w:hint="cs"/>
-          <w:rtl/>
-        </w:rPr>
         <w:t xml:space="preserve"> مرحله قبل که به عنوان ورودی به این تابع پاس داده شده خوانده میشود.</w:t>
       </w:r>
     </w:p>
@@ -1929,14 +1882,7 @@
           <w:rFonts w:hint="cs"/>
           <w:rtl/>
         </w:rPr>
-        <w:t xml:space="preserve">در نهایت </w:t>
-      </w:r>
-      <w:r>
-        <w:rPr>
-          <w:rFonts w:hint="cs"/>
-          <w:rtl/>
-        </w:rPr>
-        <w:t xml:space="preserve">در خانه متناظر با آن توکن مقدار </w:t>
+        <w:t xml:space="preserve">در نهایت در خانه متناظر با آن توکن مقدار </w:t>
       </w:r>
       <w:r>
         <w:t>tf*idf</w:t>
@@ -1946,20 +1892,12 @@
           <w:rFonts w:hint="cs"/>
           <w:rtl/>
         </w:rPr>
-        <w:t xml:space="preserve"> را قرار میدهیم.</w:t>
-      </w:r>
-      <w:r>
-        <w:rPr>
-          <w:rFonts w:hint="cs"/>
-          <w:rtl/>
-        </w:rPr>
-        <w:t xml:space="preserve"> </w:t>
-      </w:r>
-    </w:p>
-    <w:p>
-      <w:pPr>
-        <w:rPr>
-          <w:rFonts w:hint="cs"/>
+        <w:t xml:space="preserve"> را قرار میدهیم. </w:t>
+      </w:r>
+    </w:p>
+    <w:p>
+      <w:pPr>
+        <w:rPr>
           <w:rtl/>
         </w:rPr>
       </w:pPr>
@@ -2174,7 +2112,6 @@
     <w:p>
       <w:pPr>
         <w:rPr>
-          <w:rFonts w:hint="cs"/>
           <w:rtl/>
         </w:rPr>
       </w:pPr>
@@ -2240,7 +2177,6 @@
       <w:pPr>
         <w:pStyle w:val="Heading2"/>
         <w:rPr>
-          <w:rFonts w:hint="cs"/>
           <w:rtl/>
         </w:rPr>
       </w:pPr>
@@ -2527,15 +2463,7 @@
           <w:color w:val="000000"/>
           <w:rtl/>
         </w:rPr>
-        <w:t>داده های آموزشی و برچسب آن ها</w:t>
-      </w:r>
-      <w:r>
-        <w:rPr>
-          <w:rFonts w:hint="cs"/>
-          <w:color w:val="000000"/>
-          <w:rtl/>
-        </w:rPr>
-        <w:t xml:space="preserve"> به همراه مقدار </w:t>
+        <w:t xml:space="preserve">داده های آموزشی و برچسب آن ها به همراه مقدار </w:t>
       </w:r>
       <w:r>
         <w:rPr>
@@ -2789,7 +2717,6 @@
       <w:pPr>
         <w:spacing w:line="259" w:lineRule="auto"/>
         <w:rPr>
-          <w:rFonts w:hint="cs"/>
           <w:color w:val="000000"/>
           <w:rtl/>
         </w:rPr>
@@ -2873,7 +2800,6 @@
       <w:pPr>
         <w:spacing w:line="259" w:lineRule="auto"/>
         <w:rPr>
-          <w:rFonts w:hint="cs"/>
           <w:color w:val="000000"/>
           <w:rtl/>
         </w:rPr>
@@ -2891,7 +2817,6 @@
       <w:pPr>
         <w:spacing w:line="259" w:lineRule="auto"/>
         <w:rPr>
-          <w:rFonts w:hint="cs"/>
           <w:color w:val="000000"/>
           <w:rtl/>
         </w:rPr>
@@ -2997,7 +2922,6 @@
       <w:pPr>
         <w:spacing w:line="259" w:lineRule="auto"/>
         <w:rPr>
-          <w:rFonts w:hint="cs"/>
           <w:color w:val="000000"/>
           <w:rtl/>
         </w:rPr>
@@ -3056,7 +2980,6 @@
       <w:pPr>
         <w:spacing w:line="259" w:lineRule="auto"/>
         <w:rPr>
-          <w:rFonts w:hint="cs"/>
           <w:color w:val="000000"/>
           <w:rtl/>
         </w:rPr>
@@ -3170,22 +3093,13 @@
           <w:color w:val="000000"/>
           <w:rtl/>
         </w:rPr>
-        <w:t xml:space="preserve"> </w:t>
-      </w:r>
-      <w:r>
-        <w:rPr>
-          <w:rFonts w:hint="cs"/>
-          <w:color w:val="000000"/>
-          <w:rtl/>
-        </w:rPr>
-        <w:t>دسته بند را با استفاده از داده آموزشی ساخته و نتیجه آن را بر داده تست گزارش میکنیم.</w:t>
+        <w:t xml:space="preserve"> دسته بند را با استفاده از داده آموزشی ساخته و نتیجه آن را بر داده تست گزارش میکنیم.</w:t>
       </w:r>
     </w:p>
     <w:p>
       <w:pPr>
         <w:spacing w:line="259" w:lineRule="auto"/>
         <w:rPr>
-          <w:rFonts w:hint="cs"/>
           <w:color w:val="000000"/>
           <w:rtl/>
         </w:rPr>
@@ -3239,264 +3153,35 @@
           <w:rtl/>
         </w:rPr>
       </w:pPr>
+      <w:r>
+        <w:rPr>
+          <w:rFonts w:hint="cs"/>
+          <w:color w:val="000000"/>
+          <w:rtl/>
+        </w:rPr>
+        <w:lastRenderedPageBreak/>
+        <w:t xml:space="preserve">برای </w:t>
+      </w:r>
+      <w:r>
+        <w:rPr>
+          <w:color w:val="000000"/>
+        </w:rPr>
+        <w:t>KNN</w:t>
+      </w:r>
+      <w:r>
+        <w:rPr>
+          <w:rFonts w:hint="cs"/>
+          <w:color w:val="000000"/>
+          <w:rtl/>
+        </w:rPr>
+        <w:t xml:space="preserve"> دسته بند را با استفاده از داده آموزشی ساخته و نتیجه آن را بر داده تست گزارش میکنیم.</w:t>
+      </w:r>
     </w:p>
     <w:p>
       <w:pPr>
         <w:spacing w:line="259" w:lineRule="auto"/>
         <w:rPr>
           <w:color w:val="000000"/>
-        </w:rPr>
-      </w:pPr>
-      <w:r>
-        <w:rPr>
-          <w:rFonts w:hint="cs"/>
-          <w:color w:val="000000"/>
-          <w:rtl/>
-        </w:rPr>
-        <w:t xml:space="preserve">در نهایت نیز مستندات فاز یک را با بهترین دسته بند () دسته بندی کرده و خروجی را در فایل </w:t>
-      </w:r>
-      <w:r>
-        <w:rPr>
-          <w:color w:val="000000"/>
-        </w:rPr>
-        <w:t>document_classifications.txt</w:t>
-      </w:r>
-      <w:r>
-        <w:rPr>
-          <w:rFonts w:hint="cs"/>
-          <w:color w:val="000000"/>
-          <w:rtl/>
-        </w:rPr>
-        <w:t xml:space="preserve"> نوشته تا در سیستم بازیابی آن را استفاده نماییم. این بخش نیز در بخش بعدی بیان میشود.</w:t>
-      </w:r>
-      <w:r>
-        <w:br w:type="page"/>
-      </w:r>
-    </w:p>
-    <w:p>
-      <w:pPr>
-        <w:pStyle w:val="Heading1"/>
-        <w:rPr>
-          <w:rFonts w:eastAsiaTheme="minorEastAsia"/>
-        </w:rPr>
-      </w:pPr>
-      <w:bookmarkStart w:id="9" w:name="_Toc56421137"/>
-      <w:r>
-        <w:rPr>
-          <w:rFonts w:eastAsiaTheme="minorEastAsia"/>
-          <w:rtl/>
-        </w:rPr>
-        <w:lastRenderedPageBreak/>
-        <w:t xml:space="preserve">بخش سوم </w:t>
-      </w:r>
-      <w:r>
-        <w:rPr>
-          <w:rFonts w:ascii="Times New Roman" w:eastAsiaTheme="minorEastAsia" w:hAnsi="Times New Roman" w:cs="Times New Roman"/>
-          <w:rtl/>
-        </w:rPr>
-        <w:t>–</w:t>
-      </w:r>
-      <w:r>
-        <w:rPr>
-          <w:rFonts w:eastAsiaTheme="minorEastAsia"/>
-          <w:rtl/>
-        </w:rPr>
-        <w:t xml:space="preserve"> </w:t>
-      </w:r>
-      <w:bookmarkEnd w:id="9"/>
-      <w:r>
-        <w:rPr>
-          <w:rFonts w:hint="cs"/>
-          <w:rtl/>
-        </w:rPr>
-        <w:t>بهبود سیستم اطلاعاتی فاز اول</w:t>
-      </w:r>
-    </w:p>
-    <w:p>
-      <w:pPr>
-        <w:pStyle w:val="Heading2"/>
-      </w:pPr>
-      <w:bookmarkStart w:id="10" w:name="_Toc56421138"/>
-      <w:r>
-        <w:rPr>
-          <w:rtl/>
-        </w:rPr>
-        <w:t>روند کلی</w:t>
-      </w:r>
-      <w:bookmarkEnd w:id="10"/>
-    </w:p>
-    <w:p>
-      <w:pPr>
-        <w:rPr>
-          <w:rFonts w:hint="cs"/>
-        </w:rPr>
-      </w:pPr>
-      <w:r>
-        <w:rPr>
-          <w:rtl/>
-        </w:rPr>
-        <w:tab/>
-        <w:t xml:space="preserve">در این بخش </w:t>
-      </w:r>
-      <w:r>
-        <w:rPr>
-          <w:rFonts w:hint="cs"/>
-          <w:rtl/>
-        </w:rPr>
-        <w:t xml:space="preserve">ابتدا مستندات فاز 1 با </w:t>
-      </w:r>
-      <w:r>
-        <w:rPr>
-          <w:rFonts w:hint="cs"/>
-          <w:color w:val="000000"/>
-          <w:rtl/>
-        </w:rPr>
-        <w:t xml:space="preserve">بهترین دسته بند () دسته بندی کرده و خروجی را در فایل </w:t>
-      </w:r>
-      <w:r>
-        <w:rPr>
-          <w:color w:val="000000"/>
-        </w:rPr>
-        <w:t>document_classifications.txt</w:t>
-      </w:r>
-      <w:r>
-        <w:rPr>
-          <w:rFonts w:hint="cs"/>
-          <w:color w:val="000000"/>
-          <w:rtl/>
-        </w:rPr>
-        <w:t xml:space="preserve"> مینویسیم. همچنین در کد فاز 1 تغییرات کمی را اعمال نموده تا دسته بندی نیز اعمال شود.</w:t>
-      </w:r>
-    </w:p>
-    <w:p>
-      <w:pPr>
-        <w:pStyle w:val="Heading2"/>
-      </w:pPr>
-      <w:bookmarkStart w:id="11" w:name="_Toc56421139"/>
-      <w:r>
-        <w:rPr>
-          <w:rtl/>
-        </w:rPr>
-        <w:t>کتاب‌خانه‌ها</w:t>
-      </w:r>
-      <w:bookmarkEnd w:id="11"/>
-    </w:p>
-    <w:p>
-      <w:pPr>
-        <w:jc w:val="center"/>
-      </w:pPr>
-    </w:p>
-    <w:p>
-      <w:pPr>
-        <w:pStyle w:val="ListParagraph"/>
-        <w:numPr>
-          <w:ilvl w:val="0"/>
-          <w:numId w:val="1"/>
-        </w:numPr>
-      </w:pPr>
-      <w:r>
-        <w:rPr>
-          <w:rtl/>
-        </w:rPr>
-        <w:t xml:space="preserve">کتابخانه </w:t>
-      </w:r>
-      <w:r>
-        <w:t>json</w:t>
-      </w:r>
-      <w:r>
-        <w:rPr>
-          <w:rtl/>
-        </w:rPr>
-        <w:t xml:space="preserve"> : برای ذخیره و بازیابی دیکشنری‌ در فایل با فرمت </w:t>
-      </w:r>
-      <w:r>
-        <w:t>txt</w:t>
-      </w:r>
-    </w:p>
-    <w:p>
-      <w:pPr>
-        <w:pStyle w:val="Heading2"/>
-        <w:rPr>
-          <w:rtl/>
-        </w:rPr>
-      </w:pPr>
-      <w:r>
-        <w:rPr>
-          <w:rFonts w:hint="cs"/>
-          <w:rtl/>
-        </w:rPr>
-        <w:t>کد ها</w:t>
-      </w:r>
-    </w:p>
-    <w:p>
-      <w:pPr>
-        <w:rPr>
-          <w:rtl/>
-        </w:rPr>
-      </w:pPr>
-      <w:r>
-        <w:rPr>
-          <w:rFonts w:hint="cs"/>
-          <w:rtl/>
-        </w:rPr>
-        <w:t xml:space="preserve">در فایل </w:t>
-      </w:r>
-      <w:r>
-        <w:t>Main_Training</w:t>
-      </w:r>
-      <w:r>
-        <w:rPr>
-          <w:rFonts w:hint="cs"/>
-          <w:rtl/>
-        </w:rPr>
-        <w:t xml:space="preserve"> پس از انتخاب بهترین دسته بند، مستندات فاز 1 را با استفاده از تابع ذکر شده در فاز قبل به بردار تبدیل کرده و دسته بندی را انجام میدهیم.</w:t>
-      </w:r>
-    </w:p>
-    <w:p>
-      <w:pPr>
-        <w:rPr>
-          <w:rtl/>
-        </w:rPr>
-      </w:pPr>
-    </w:p>
-    <w:p>
-      <w:pPr>
-        <w:rPr>
-          <w:rtl/>
-        </w:rPr>
-      </w:pPr>
-      <w:r>
-        <w:rPr>
-          <w:rFonts w:hint="cs"/>
-          <w:rtl/>
-        </w:rPr>
-        <w:t xml:space="preserve">در فایل </w:t>
-      </w:r>
-      <w:r>
-        <w:t>Fifth_Part.py</w:t>
-      </w:r>
-      <w:r>
-        <w:rPr>
-          <w:rFonts w:hint="cs"/>
-          <w:rtl/>
-        </w:rPr>
-        <w:t xml:space="preserve"> که تابع رسیدگی به کوئری وجود داشت، ورودی </w:t>
-      </w:r>
-      <w:r>
-        <w:t>view</w:t>
-      </w:r>
-      <w:r>
-        <w:rPr>
-          <w:rFonts w:hint="cs"/>
-          <w:rtl/>
-        </w:rPr>
-        <w:t xml:space="preserve"> را نیز اضافه مینماییم. این ورودی میتواند 1 1- یا صفر به معنی عدم تفاوت باشد.</w:t>
-      </w:r>
-    </w:p>
-    <w:p>
-      <w:pPr>
-        <w:rPr>
-          <w:rFonts w:hint="cs"/>
           <w:rtl/>
         </w:rPr>
       </w:pPr>
@@ -3505,10 +3190,10 @@
           <w:noProof/>
         </w:rPr>
         <w:drawing>
-          <wp:inline distT="0" distB="0" distL="0" distR="0" wp14:anchorId="23E263CC" wp14:editId="5C65F504">
-            <wp:extent cx="6858000" cy="426720"/>
-            <wp:effectExtent l="0" t="0" r="0" b="0"/>
-            <wp:docPr id="37" name="Picture 37"/>
+          <wp:inline distT="0" distB="0" distL="0" distR="0" wp14:anchorId="4C54A976" wp14:editId="3C8BF585">
+            <wp:extent cx="6858000" cy="2543810"/>
+            <wp:effectExtent l="0" t="0" r="0" b="8890"/>
+            <wp:docPr id="5" name="Picture 5"/>
             <wp:cNvGraphicFramePr>
               <a:graphicFrameLocks xmlns:a="http://schemas.openxmlformats.org/drawingml/2006/main" noChangeAspect="1"/>
             </wp:cNvGraphicFramePr>
@@ -3528,7 +3213,7 @@
                   <pic:spPr>
                     <a:xfrm>
                       <a:off x="0" y="0"/>
-                      <a:ext cx="6858000" cy="426720"/>
+                      <a:ext cx="6858000" cy="2543810"/>
                     </a:xfrm>
                     <a:prstGeom prst="rect">
                       <a:avLst/>
@@ -3540,20 +3225,72 @@
           </wp:inline>
         </w:drawing>
       </w:r>
-    </w:p>
-    <w:p>
-      <w:pPr>
-        <w:rPr>
-          <w:rFonts w:hint="cs"/>
-          <w:rtl/>
-        </w:rPr>
-      </w:pPr>
-      <w:r>
-        <w:rPr>
-          <w:rFonts w:hint="cs"/>
-          <w:rtl/>
-        </w:rPr>
-        <w:t xml:space="preserve">همچنین فایل </w:t>
+      <w:bookmarkStart w:id="9" w:name="_GoBack"/>
+      <w:bookmarkEnd w:id="9"/>
+    </w:p>
+    <w:p>
+      <w:pPr>
+        <w:spacing w:line="259" w:lineRule="auto"/>
+        <w:rPr>
+          <w:rFonts w:hint="cs"/>
+          <w:color w:val="000000"/>
+          <w:rtl/>
+        </w:rPr>
+      </w:pPr>
+    </w:p>
+    <w:p>
+      <w:pPr>
+        <w:spacing w:line="259" w:lineRule="auto"/>
+        <w:rPr>
+          <w:color w:val="000000"/>
+          <w:rtl/>
+        </w:rPr>
+      </w:pPr>
+    </w:p>
+    <w:p>
+      <w:pPr>
+        <w:spacing w:line="259" w:lineRule="auto"/>
+        <w:rPr>
+          <w:color w:val="000000"/>
+        </w:rPr>
+      </w:pPr>
+      <w:r>
+        <w:rPr>
+          <w:rFonts w:hint="cs"/>
+          <w:color w:val="000000"/>
+          <w:rtl/>
+        </w:rPr>
+        <w:t>در نهایت نیز مستندات فاز یک را با بهترین دسته بند</w:t>
+      </w:r>
+      <w:r>
+        <w:rPr>
+          <w:rFonts w:hint="cs"/>
+          <w:color w:val="000000"/>
+          <w:rtl/>
+        </w:rPr>
+        <w:t xml:space="preserve"> بر حسب نتایج</w:t>
+      </w:r>
+      <w:r>
+        <w:rPr>
+          <w:rFonts w:hint="cs"/>
+          <w:color w:val="000000"/>
+          <w:rtl/>
+        </w:rPr>
+        <w:t xml:space="preserve"> (</w:t>
+      </w:r>
+      <w:r>
+        <w:rPr>
+          <w:color w:val="000000"/>
+        </w:rPr>
+        <w:t>Naïve bayes</w:t>
+      </w:r>
+      <w:r>
+        <w:rPr>
+          <w:rFonts w:hint="cs"/>
+          <w:color w:val="000000"/>
+          <w:rtl/>
+        </w:rPr>
+        <w:t xml:space="preserve">) دسته بندی کرده و خروجی را در فایل </w:t>
       </w:r>
       <w:r>
         <w:rPr>
@@ -3564,14 +3301,224 @@
       <w:r>
         <w:rPr>
           <w:rFonts w:hint="cs"/>
-          <w:rtl/>
-        </w:rPr>
-        <w:t xml:space="preserve"> را نیز به عنوان یک دیکشنری از شناسه مستند به کلاس باز کرده و کلاس مستندات را با آن بررسی مینماییم.</w:t>
-      </w:r>
-    </w:p>
-    <w:p>
-      <w:pPr>
-        <w:rPr>
+          <w:color w:val="000000"/>
+          <w:rtl/>
+        </w:rPr>
+        <w:t xml:space="preserve"> نوشته تا در سیستم بازیابی آن را استفاده نماییم. این بخش نیز در بخش بعدی بیان میشود.</w:t>
+      </w:r>
+      <w:r>
+        <w:br w:type="page"/>
+      </w:r>
+    </w:p>
+    <w:p>
+      <w:pPr>
+        <w:pStyle w:val="Heading1"/>
+        <w:rPr>
+          <w:rFonts w:eastAsiaTheme="minorEastAsia"/>
+        </w:rPr>
+      </w:pPr>
+      <w:bookmarkStart w:id="10" w:name="_Toc56421137"/>
+      <w:r>
+        <w:rPr>
+          <w:rFonts w:eastAsiaTheme="minorEastAsia"/>
+          <w:rtl/>
+        </w:rPr>
+        <w:lastRenderedPageBreak/>
+        <w:t xml:space="preserve">بخش سوم </w:t>
+      </w:r>
+      <w:r>
+        <w:rPr>
+          <w:rFonts w:ascii="Times New Roman" w:eastAsiaTheme="minorEastAsia" w:hAnsi="Times New Roman" w:cs="Times New Roman"/>
+          <w:rtl/>
+        </w:rPr>
+        <w:t>–</w:t>
+      </w:r>
+      <w:r>
+        <w:rPr>
+          <w:rFonts w:eastAsiaTheme="minorEastAsia"/>
+          <w:rtl/>
+        </w:rPr>
+        <w:t xml:space="preserve"> </w:t>
+      </w:r>
+      <w:bookmarkEnd w:id="10"/>
+      <w:r>
+        <w:rPr>
+          <w:rFonts w:hint="cs"/>
+          <w:rtl/>
+        </w:rPr>
+        <w:t>بهبود سیستم اطلاعاتی فاز اول</w:t>
+      </w:r>
+    </w:p>
+    <w:p>
+      <w:pPr>
+        <w:pStyle w:val="Heading2"/>
+      </w:pPr>
+      <w:bookmarkStart w:id="11" w:name="_Toc56421138"/>
+      <w:r>
+        <w:rPr>
+          <w:rtl/>
+        </w:rPr>
+        <w:t>روند کلی</w:t>
+      </w:r>
+      <w:bookmarkEnd w:id="11"/>
+    </w:p>
+    <w:p>
+      <w:r>
+        <w:rPr>
+          <w:rtl/>
+        </w:rPr>
+        <w:tab/>
+        <w:t xml:space="preserve">در این بخش </w:t>
+      </w:r>
+      <w:r>
+        <w:rPr>
+          <w:rFonts w:hint="cs"/>
+          <w:rtl/>
+        </w:rPr>
+        <w:t xml:space="preserve">ابتدا مستندات فاز 1 با </w:t>
+      </w:r>
+      <w:r>
+        <w:rPr>
+          <w:rFonts w:hint="cs"/>
+          <w:color w:val="000000"/>
+          <w:rtl/>
+        </w:rPr>
+        <w:t xml:space="preserve">بهترین دسته بند () دسته بندی کرده و خروجی را در فایل </w:t>
+      </w:r>
+      <w:r>
+        <w:rPr>
+          <w:color w:val="000000"/>
+        </w:rPr>
+        <w:t>document_classifications.txt</w:t>
+      </w:r>
+      <w:r>
+        <w:rPr>
+          <w:rFonts w:hint="cs"/>
+          <w:color w:val="000000"/>
+          <w:rtl/>
+        </w:rPr>
+        <w:t xml:space="preserve"> مینویسیم. همچنین در کد فاز 1 تغییرات کمی را اعمال نموده تا دسته بندی نیز اعمال شود.</w:t>
+      </w:r>
+    </w:p>
+    <w:p>
+      <w:pPr>
+        <w:pStyle w:val="Heading2"/>
+      </w:pPr>
+      <w:bookmarkStart w:id="12" w:name="_Toc56421139"/>
+      <w:r>
+        <w:rPr>
+          <w:rtl/>
+        </w:rPr>
+        <w:t>کتاب‌خانه‌ها</w:t>
+      </w:r>
+      <w:bookmarkEnd w:id="12"/>
+    </w:p>
+    <w:p>
+      <w:pPr>
+        <w:jc w:val="center"/>
+      </w:pPr>
+    </w:p>
+    <w:p>
+      <w:pPr>
+        <w:pStyle w:val="ListParagraph"/>
+        <w:numPr>
+          <w:ilvl w:val="0"/>
+          <w:numId w:val="1"/>
+        </w:numPr>
+      </w:pPr>
+      <w:r>
+        <w:rPr>
+          <w:rtl/>
+        </w:rPr>
+        <w:t xml:space="preserve">کتابخانه </w:t>
+      </w:r>
+      <w:r>
+        <w:t>json</w:t>
+      </w:r>
+      <w:r>
+        <w:rPr>
+          <w:rtl/>
+        </w:rPr>
+        <w:t xml:space="preserve"> : برای ذخیره و بازیابی دیکشنری‌ در فایل با فرمت </w:t>
+      </w:r>
+      <w:r>
+        <w:t>txt</w:t>
+      </w:r>
+    </w:p>
+    <w:p>
+      <w:pPr>
+        <w:pStyle w:val="Heading2"/>
+        <w:rPr>
+          <w:rtl/>
+        </w:rPr>
+      </w:pPr>
+      <w:r>
+        <w:rPr>
+          <w:rFonts w:hint="cs"/>
+          <w:rtl/>
+        </w:rPr>
+        <w:t>کد ها</w:t>
+      </w:r>
+    </w:p>
+    <w:p>
+      <w:pPr>
+        <w:rPr>
+          <w:rtl/>
+        </w:rPr>
+      </w:pPr>
+      <w:r>
+        <w:rPr>
+          <w:rFonts w:hint="cs"/>
+          <w:rtl/>
+        </w:rPr>
+        <w:t xml:space="preserve">در فایل </w:t>
+      </w:r>
+      <w:r>
+        <w:t>Main_Training</w:t>
+      </w:r>
+      <w:r>
+        <w:rPr>
+          <w:rFonts w:hint="cs"/>
+          <w:rtl/>
+        </w:rPr>
+        <w:t xml:space="preserve"> پس از انتخاب بهترین دسته بند</w:t>
+      </w:r>
+      <w:r>
+        <w:rPr>
+          <w:rFonts w:hint="cs"/>
+          <w:rtl/>
+        </w:rPr>
+        <w:t xml:space="preserve"> ( </w:t>
+      </w:r>
+      <w:r>
+        <w:t>naïve bayes</w:t>
+      </w:r>
+      <w:r>
+        <w:rPr>
+          <w:rFonts w:hint="cs"/>
+          <w:rtl/>
+        </w:rPr>
+        <w:t xml:space="preserve"> )</w:t>
+      </w:r>
+      <w:r>
+        <w:rPr>
+          <w:rFonts w:hint="cs"/>
+          <w:rtl/>
+        </w:rPr>
+        <w:t>، مستندات فاز 1 را با استفاده از تابع ذکر شده در فاز قبل به بردار تبدیل کرده و دسته بندی را انجام میدهیم.</w:t>
+      </w:r>
+    </w:p>
+    <w:p>
+      <w:pPr>
+        <w:rPr>
+          <w:rtl/>
+        </w:rPr>
+      </w:pPr>
+    </w:p>
+    <w:p>
+      <w:pPr>
+        <w:rPr>
+          <w:rFonts w:hint="cs"/>
           <w:rtl/>
         </w:rPr>
       </w:pPr>
@@ -3580,10 +3527,10 @@
           <w:noProof/>
         </w:rPr>
         <w:drawing>
-          <wp:inline distT="0" distB="0" distL="0" distR="0" wp14:anchorId="360E6968" wp14:editId="5F8E3F2A">
-            <wp:extent cx="6858000" cy="755650"/>
-            <wp:effectExtent l="0" t="0" r="0" b="6350"/>
-            <wp:docPr id="39" name="Picture 39"/>
+          <wp:inline distT="0" distB="0" distL="0" distR="0" wp14:anchorId="53745BED" wp14:editId="285984D8">
+            <wp:extent cx="6858000" cy="2089785"/>
+            <wp:effectExtent l="0" t="0" r="0" b="5715"/>
+            <wp:docPr id="4" name="Picture 4"/>
             <wp:cNvGraphicFramePr>
               <a:graphicFrameLocks xmlns:a="http://schemas.openxmlformats.org/drawingml/2006/main" noChangeAspect="1"/>
             </wp:cNvGraphicFramePr>
@@ -3603,7 +3550,7 @@
                   <pic:spPr>
                     <a:xfrm>
                       <a:off x="0" y="0"/>
-                      <a:ext cx="6858000" cy="755650"/>
+                      <a:ext cx="6858000" cy="2089785"/>
                     </a:xfrm>
                     <a:prstGeom prst="rect">
                       <a:avLst/>
@@ -3619,16 +3566,32 @@
     <w:p>
       <w:pPr>
         <w:rPr>
-          <w:rFonts w:hint="cs"/>
-          <w:rtl/>
-        </w:rPr>
-      </w:pPr>
-      <w:r>
-        <w:rPr>
-          <w:rFonts w:hint="cs"/>
-          <w:rtl/>
-        </w:rPr>
-        <w:t xml:space="preserve">در انتها، پیش از خروجی دادن 10 مستند برتر،  مستندات مرتب سازی شده بر اساس </w:t>
+          <w:rtl/>
+        </w:rPr>
+      </w:pPr>
+    </w:p>
+    <w:p>
+      <w:pPr>
+        <w:rPr>
+          <w:rtl/>
+        </w:rPr>
+      </w:pPr>
+      <w:r>
+        <w:rPr>
+          <w:rFonts w:hint="cs"/>
+          <w:rtl/>
+        </w:rPr>
+        <w:t xml:space="preserve">در فایل </w:t>
+      </w:r>
+      <w:r>
+        <w:t>Fifth_Part.py</w:t>
+      </w:r>
+      <w:r>
+        <w:rPr>
+          <w:rFonts w:hint="cs"/>
+          <w:rtl/>
+        </w:rPr>
+        <w:t xml:space="preserve"> که تابع رسیدگی به کوئری وجود داشت، ورودی </w:t>
       </w:r>
       <w:r>
         <w:t>view</w:t>
@@ -3638,13 +3601,12 @@
           <w:rFonts w:hint="cs"/>
           <w:rtl/>
         </w:rPr>
-        <w:t xml:space="preserve"> نیز فیلتر میشوند.</w:t>
-      </w:r>
-    </w:p>
-    <w:p>
-      <w:pPr>
-        <w:rPr>
-          <w:rFonts w:hint="cs"/>
+        <w:t xml:space="preserve"> را نیز اضافه مینماییم. این ورودی میتواند 1 1- یا صفر به معنی عدم تفاوت باشد.</w:t>
+      </w:r>
+    </w:p>
+    <w:p>
+      <w:pPr>
+        <w:rPr>
           <w:rtl/>
         </w:rPr>
       </w:pPr>
@@ -3653,10 +3615,10 @@
           <w:noProof/>
         </w:rPr>
         <w:drawing>
-          <wp:inline distT="0" distB="0" distL="0" distR="0" wp14:anchorId="439B3CC1" wp14:editId="4BBCBF06">
-            <wp:extent cx="6858000" cy="472440"/>
-            <wp:effectExtent l="0" t="0" r="0" b="3810"/>
-            <wp:docPr id="38" name="Picture 38"/>
+          <wp:inline distT="0" distB="0" distL="0" distR="0" wp14:anchorId="23E263CC" wp14:editId="5C65F504">
+            <wp:extent cx="6858000" cy="426720"/>
+            <wp:effectExtent l="0" t="0" r="0" b="0"/>
+            <wp:docPr id="37" name="Picture 37"/>
             <wp:cNvGraphicFramePr>
               <a:graphicFrameLocks xmlns:a="http://schemas.openxmlformats.org/drawingml/2006/main" noChangeAspect="1"/>
             </wp:cNvGraphicFramePr>
@@ -3676,7 +3638,7 @@
                   <pic:spPr>
                     <a:xfrm>
                       <a:off x="0" y="0"/>
-                      <a:ext cx="6858000" cy="472440"/>
+                      <a:ext cx="6858000" cy="426720"/>
                     </a:xfrm>
                     <a:prstGeom prst="rect">
                       <a:avLst/>
@@ -3695,37 +3657,26 @@
           <w:rtl/>
         </w:rPr>
       </w:pPr>
-    </w:p>
-    <w:p>
-      <w:pPr>
-        <w:rPr>
-          <w:rtl/>
-        </w:rPr>
-      </w:pPr>
-    </w:p>
-    <w:p>
-      <w:pPr>
-        <w:rPr>
-          <w:rFonts w:hint="cs"/>
-          <w:rtl/>
-        </w:rPr>
-      </w:pPr>
-      <w:r>
-        <w:rPr>
-          <w:rFonts w:hint="cs"/>
-          <w:rtl/>
-        </w:rPr>
-        <w:t xml:space="preserve">در فایل </w:t>
-      </w:r>
-      <w:r>
-        <w:t>Command</w:t>
-      </w:r>
-      <w:r>
-        <w:rPr>
-          <w:rFonts w:hint="cs"/>
-          <w:rtl/>
-        </w:rPr>
-        <w:t xml:space="preserve"> برای دریافت کلاس از کاربر، خطوط زیر را اضافه مینماییم:</w:t>
+      <w:r>
+        <w:rPr>
+          <w:rFonts w:hint="cs"/>
+          <w:rtl/>
+        </w:rPr>
+        <w:lastRenderedPageBreak/>
+        <w:t xml:space="preserve">همچنین فایل </w:t>
+      </w:r>
+      <w:r>
+        <w:rPr>
+          <w:color w:val="000000"/>
+        </w:rPr>
+        <w:t>document_classifications.txt</w:t>
+      </w:r>
+      <w:r>
+        <w:rPr>
+          <w:rFonts w:hint="cs"/>
+          <w:rtl/>
+        </w:rPr>
+        <w:t xml:space="preserve"> را نیز به عنوان یک دیکشنری از شناسه مستند به کلاس باز کرده و کلاس مستندات را با آن بررسی مینماییم.</w:t>
       </w:r>
     </w:p>
     <w:p>
@@ -3739,10 +3690,10 @@
           <w:noProof/>
         </w:rPr>
         <w:drawing>
-          <wp:inline distT="0" distB="0" distL="0" distR="0" wp14:anchorId="4566B304" wp14:editId="3F0D95E8">
-            <wp:extent cx="6858000" cy="700405"/>
-            <wp:effectExtent l="0" t="0" r="0" b="4445"/>
-            <wp:docPr id="36" name="Picture 36"/>
+          <wp:inline distT="0" distB="0" distL="0" distR="0" wp14:anchorId="360E6968" wp14:editId="5F8E3F2A">
+            <wp:extent cx="6858000" cy="755650"/>
+            <wp:effectExtent l="0" t="0" r="0" b="6350"/>
+            <wp:docPr id="39" name="Picture 39"/>
             <wp:cNvGraphicFramePr>
               <a:graphicFrameLocks xmlns:a="http://schemas.openxmlformats.org/drawingml/2006/main" noChangeAspect="1"/>
             </wp:cNvGraphicFramePr>
@@ -3762,7 +3713,7 @@
                   <pic:spPr>
                     <a:xfrm>
                       <a:off x="0" y="0"/>
-                      <a:ext cx="6858000" cy="700405"/>
+                      <a:ext cx="6858000" cy="755650"/>
                     </a:xfrm>
                     <a:prstGeom prst="rect">
                       <a:avLst/>
@@ -3778,16 +3729,15 @@
     <w:p>
       <w:pPr>
         <w:rPr>
-          <w:rFonts w:hint="cs"/>
-          <w:rtl/>
-        </w:rPr>
-      </w:pPr>
-      <w:r>
-        <w:rPr>
-          <w:rFonts w:hint="cs"/>
-          <w:rtl/>
-        </w:rPr>
-        <w:t xml:space="preserve">و سپس </w:t>
+          <w:rtl/>
+        </w:rPr>
+      </w:pPr>
+      <w:r>
+        <w:rPr>
+          <w:rFonts w:hint="cs"/>
+          <w:rtl/>
+        </w:rPr>
+        <w:t xml:space="preserve">در انتها، پیش از خروجی دادن 10 مستند برتر،  مستندات مرتب سازی شده بر اساس </w:t>
       </w:r>
       <w:r>
         <w:t>view</w:t>
@@ -3797,268 +3747,11 @@
           <w:rFonts w:hint="cs"/>
           <w:rtl/>
         </w:rPr>
-        <w:t xml:space="preserve"> را نیز به عنوان ورودی به تابع کوئری پاس میدهیم.</w:t>
-      </w:r>
-    </w:p>
-    <w:p>
-      <w:pPr>
-        <w:pStyle w:val="ListParagraph"/>
-        <w:ind w:left="0"/>
-      </w:pPr>
-    </w:p>
-    <w:p>
-      <w:pPr>
-        <w:pStyle w:val="Heading1"/>
-        <w:rPr>
-          <w:rFonts w:eastAsiaTheme="minorEastAsia"/>
-        </w:rPr>
-      </w:pPr>
-      <w:bookmarkStart w:id="12" w:name="_Toc56421141"/>
-      <w:r>
-        <w:rPr>
-          <w:rFonts w:eastAsiaTheme="minorEastAsia"/>
-          <w:rtl/>
-        </w:rPr>
-        <w:t xml:space="preserve">بخش چهارم </w:t>
-      </w:r>
-      <w:r>
-        <w:rPr>
-          <w:rFonts w:ascii="Times New Roman" w:eastAsiaTheme="minorEastAsia" w:hAnsi="Times New Roman" w:cs="Times New Roman"/>
-          <w:rtl/>
-        </w:rPr>
-        <w:t>–</w:t>
-      </w:r>
-      <w:r>
-        <w:rPr>
-          <w:rFonts w:eastAsiaTheme="minorEastAsia"/>
-          <w:rtl/>
-        </w:rPr>
-        <w:t xml:space="preserve"> </w:t>
-      </w:r>
-      <w:bookmarkEnd w:id="12"/>
-      <w:r>
-        <w:rPr>
-          <w:rFonts w:hint="cs"/>
-          <w:rtl/>
-        </w:rPr>
-        <w:t>ارزیابی نهایی</w:t>
-      </w:r>
-    </w:p>
-    <w:p>
-      <w:pPr>
-        <w:pStyle w:val="Heading2"/>
-      </w:pPr>
-      <w:bookmarkStart w:id="13" w:name="_Toc56421142"/>
-      <w:r>
-        <w:rPr>
-          <w:rtl/>
-        </w:rPr>
-        <w:t>روند کلی</w:t>
-      </w:r>
-      <w:bookmarkEnd w:id="13"/>
-    </w:p>
-    <w:p>
-      <w:r>
-        <w:rPr>
-          <w:rtl/>
-        </w:rPr>
-        <w:t xml:space="preserve">در این بخش، </w:t>
-      </w:r>
-      <w:r>
-        <w:rPr>
-          <w:rFonts w:hint="cs"/>
-          <w:rtl/>
-        </w:rPr>
-        <w:t>تابعی برای بررسی ارزیابی دسته بنده نوشته میشود. سپس خروجی آن ها نیز در حین تمرین نمایش داده میشود</w:t>
-      </w:r>
-    </w:p>
-    <w:p>
-      <w:pPr>
-        <w:pStyle w:val="Heading2"/>
-      </w:pPr>
-      <w:bookmarkStart w:id="14" w:name="_Toc56421144"/>
-      <w:r>
-        <w:rPr>
-          <w:rtl/>
-        </w:rPr>
-        <w:t>توابع</w:t>
-      </w:r>
-      <w:bookmarkEnd w:id="14"/>
-      <w:r>
-        <w:rPr>
-          <w:rFonts w:hint="cs"/>
-          <w:rtl/>
-        </w:rPr>
-        <w:t xml:space="preserve"> </w:t>
-      </w:r>
-    </w:p>
-    <w:p>
-      <w:pPr>
-        <w:pStyle w:val="ListParagraph"/>
-        <w:numPr>
-          <w:ilvl w:val="0"/>
-          <w:numId w:val="5"/>
-        </w:numPr>
-        <w:spacing w:line="259" w:lineRule="auto"/>
-        <w:jc w:val="left"/>
-        <w:rPr>
-          <w:rFonts w:hint="cs"/>
-        </w:rPr>
-      </w:pPr>
-      <w:r>
-        <w:t>classifier_evaluation</w:t>
-      </w:r>
-      <w:r>
-        <w:rPr>
-          <w:rtl/>
-        </w:rPr>
-        <w:t xml:space="preserve">:  این تابع </w:t>
-      </w:r>
-      <w:r>
-        <w:rPr>
-          <w:rFonts w:hint="cs"/>
-          <w:rtl/>
-        </w:rPr>
-        <w:t xml:space="preserve">دسته بند، داده تست و برچسب های تست را به عنوان ورودی گرفته و مقادیر </w:t>
-      </w:r>
-      <w:r>
-        <w:t>accuracy</w:t>
-      </w:r>
-      <w:r>
-        <w:rPr>
-          <w:rFonts w:hint="cs"/>
-          <w:rtl/>
-        </w:rPr>
-        <w:t xml:space="preserve">، </w:t>
-      </w:r>
-      <w:r>
-        <w:t>precision</w:t>
-      </w:r>
-      <w:r>
-        <w:rPr>
-          <w:rFonts w:hint="cs"/>
-          <w:rtl/>
-        </w:rPr>
-        <w:t xml:space="preserve">، </w:t>
-      </w:r>
-      <w:r>
-        <w:t>recall</w:t>
-      </w:r>
-      <w:r>
-        <w:rPr>
-          <w:rFonts w:hint="cs"/>
-          <w:rtl/>
-        </w:rPr>
-        <w:t xml:space="preserve"> و </w:t>
-      </w:r>
-      <w:r>
-        <w:t>F1 score</w:t>
-      </w:r>
-      <w:r>
-        <w:rPr>
-          <w:rFonts w:hint="cs"/>
-          <w:rtl/>
-        </w:rPr>
-        <w:t xml:space="preserve"> را بازمیگرداند</w:t>
-      </w:r>
-      <w:r>
-        <w:rPr>
-          <w:rFonts w:hint="cs"/>
-          <w:rtl/>
-        </w:rPr>
-        <w:t>.</w:t>
-      </w:r>
-    </w:p>
-    <w:p>
-      <w:pPr>
-        <w:pStyle w:val="ListParagraph"/>
-        <w:spacing w:line="259" w:lineRule="auto"/>
-        <w:jc w:val="left"/>
-        <w:rPr>
-          <w:rFonts w:hint="cs"/>
-          <w:rtl/>
-        </w:rPr>
-      </w:pPr>
-      <w:r>
-        <w:rPr>
-          <w:rFonts w:hint="cs"/>
-          <w:rtl/>
-        </w:rPr>
-        <w:t xml:space="preserve">این تابع ابتدا با استفاده تابع </w:t>
-      </w:r>
-      <w:r>
-        <w:t>predicate</w:t>
-      </w:r>
-      <w:r>
-        <w:rPr>
-          <w:rFonts w:hint="cs"/>
-          <w:rtl/>
-        </w:rPr>
-        <w:t xml:space="preserve"> در دسته بند، خروجی دسته بند بر داده های تستی را بدست می اورد.</w:t>
-      </w:r>
-    </w:p>
-    <w:p>
-      <w:pPr>
-        <w:pStyle w:val="ListParagraph"/>
-        <w:spacing w:line="259" w:lineRule="auto"/>
-        <w:jc w:val="left"/>
-        <w:rPr>
-          <w:rFonts w:hint="cs"/>
-          <w:rtl/>
-        </w:rPr>
-      </w:pPr>
-      <w:r>
-        <w:rPr>
-          <w:rFonts w:hint="cs"/>
-          <w:rtl/>
-        </w:rPr>
-        <w:t xml:space="preserve">سپس با مقایسه این نتایج و خروجی واقعی، مقادیر </w:t>
-      </w:r>
-      <w:r>
-        <w:t>true positive</w:t>
-      </w:r>
-      <w:r>
-        <w:rPr>
-          <w:rFonts w:hint="cs"/>
-          <w:rtl/>
-        </w:rPr>
-        <w:t xml:space="preserve">، </w:t>
-      </w:r>
-      <w:r>
-        <w:t>true negative</w:t>
-      </w:r>
-      <w:r>
-        <w:rPr>
-          <w:rFonts w:hint="cs"/>
-          <w:rtl/>
-        </w:rPr>
-        <w:t xml:space="preserve">، </w:t>
-      </w:r>
-      <w:r>
-        <w:t>false positive</w:t>
-      </w:r>
-      <w:r>
-        <w:rPr>
-          <w:rFonts w:hint="cs"/>
-          <w:rtl/>
-        </w:rPr>
-        <w:t xml:space="preserve"> و </w:t>
-      </w:r>
-      <w:r>
-        <w:t>false negative</w:t>
-      </w:r>
-      <w:r>
-        <w:rPr>
-          <w:rFonts w:hint="cs"/>
-          <w:rtl/>
-        </w:rPr>
-        <w:t xml:space="preserve"> را محاسبه و معیار های مورد نظر را با استفاده از فرمول های بحث شده در درس نمایش و سپس برمیگرداند.</w:t>
-      </w:r>
-    </w:p>
-    <w:p>
-      <w:pPr>
-        <w:spacing w:line="259" w:lineRule="auto"/>
-        <w:jc w:val="left"/>
+        <w:t xml:space="preserve"> نیز فیلتر میشوند.</w:t>
+      </w:r>
+    </w:p>
+    <w:p>
+      <w:pPr>
         <w:rPr>
           <w:rtl/>
         </w:rPr>
@@ -4067,12 +3760,11 @@
         <w:rPr>
           <w:noProof/>
         </w:rPr>
-        <w:lastRenderedPageBreak/>
         <w:drawing>
-          <wp:inline distT="0" distB="0" distL="0" distR="0" wp14:anchorId="4BAAE58E" wp14:editId="450EAE5D">
-            <wp:extent cx="6858000" cy="2821940"/>
+          <wp:inline distT="0" distB="0" distL="0" distR="0" wp14:anchorId="509DD69E" wp14:editId="33C62713">
+            <wp:extent cx="6858000" cy="556260"/>
             <wp:effectExtent l="0" t="0" r="0" b="0"/>
-            <wp:docPr id="41" name="Picture 41"/>
+            <wp:docPr id="3" name="Picture 3"/>
             <wp:cNvGraphicFramePr>
               <a:graphicFrameLocks xmlns:a="http://schemas.openxmlformats.org/drawingml/2006/main" noChangeAspect="1"/>
             </wp:cNvGraphicFramePr>
@@ -4092,7 +3784,7 @@
                   <pic:spPr>
                     <a:xfrm>
                       <a:off x="0" y="0"/>
-                      <a:ext cx="6858000" cy="2821940"/>
+                      <a:ext cx="6858000" cy="556260"/>
                     </a:xfrm>
                     <a:prstGeom prst="rect">
                       <a:avLst/>
@@ -4107,8 +3799,44 @@
     </w:p>
     <w:p>
       <w:pPr>
-        <w:spacing w:line="259" w:lineRule="auto"/>
-        <w:jc w:val="left"/>
+        <w:rPr>
+          <w:rtl/>
+        </w:rPr>
+      </w:pPr>
+    </w:p>
+    <w:p>
+      <w:pPr>
+        <w:rPr>
+          <w:rtl/>
+        </w:rPr>
+      </w:pPr>
+    </w:p>
+    <w:p>
+      <w:pPr>
+        <w:rPr>
+          <w:rtl/>
+        </w:rPr>
+      </w:pPr>
+      <w:r>
+        <w:rPr>
+          <w:rFonts w:hint="cs"/>
+          <w:rtl/>
+        </w:rPr>
+        <w:t xml:space="preserve">در فایل </w:t>
+      </w:r>
+      <w:r>
+        <w:t>Command</w:t>
+      </w:r>
+      <w:r>
+        <w:rPr>
+          <w:rFonts w:hint="cs"/>
+          <w:rtl/>
+        </w:rPr>
+        <w:t xml:space="preserve"> برای دریافت کلاس از کاربر، خطوط زیر را اضافه مینماییم:</w:t>
+      </w:r>
+    </w:p>
+    <w:p>
+      <w:pPr>
         <w:rPr>
           <w:rtl/>
         </w:rPr>
@@ -4118,10 +3846,10 @@
           <w:noProof/>
         </w:rPr>
         <w:drawing>
-          <wp:inline distT="0" distB="0" distL="0" distR="0" wp14:anchorId="3E48A4B6" wp14:editId="762FEBD3">
-            <wp:extent cx="6858000" cy="1698625"/>
-            <wp:effectExtent l="0" t="0" r="0" b="0"/>
-            <wp:docPr id="42" name="Picture 42"/>
+          <wp:inline distT="0" distB="0" distL="0" distR="0" wp14:anchorId="4566B304" wp14:editId="3F0D95E8">
+            <wp:extent cx="6858000" cy="700405"/>
+            <wp:effectExtent l="0" t="0" r="0" b="4445"/>
+            <wp:docPr id="36" name="Picture 36"/>
             <wp:cNvGraphicFramePr>
               <a:graphicFrameLocks xmlns:a="http://schemas.openxmlformats.org/drawingml/2006/main" noChangeAspect="1"/>
             </wp:cNvGraphicFramePr>
@@ -4141,7 +3869,7 @@
                   <pic:spPr>
                     <a:xfrm>
                       <a:off x="0" y="0"/>
-                      <a:ext cx="6858000" cy="1698625"/>
+                      <a:ext cx="6858000" cy="700405"/>
                     </a:xfrm>
                     <a:prstGeom prst="rect">
                       <a:avLst/>
@@ -4156,30 +3884,278 @@
     </w:p>
     <w:p>
       <w:pPr>
+        <w:rPr>
+          <w:rtl/>
+        </w:rPr>
+      </w:pPr>
+      <w:r>
+        <w:rPr>
+          <w:rFonts w:hint="cs"/>
+          <w:rtl/>
+        </w:rPr>
+        <w:t xml:space="preserve">و سپس </w:t>
+      </w:r>
+      <w:r>
+        <w:t>view</w:t>
+      </w:r>
+      <w:r>
+        <w:rPr>
+          <w:rFonts w:hint="cs"/>
+          <w:rtl/>
+        </w:rPr>
+        <w:t xml:space="preserve"> را نیز به عنوان ورودی به تابع کوئری پاس میدهیم.</w:t>
+      </w:r>
+    </w:p>
+    <w:p>
+      <w:pPr>
+        <w:pStyle w:val="ListParagraph"/>
+        <w:ind w:left="0"/>
+      </w:pPr>
+    </w:p>
+    <w:p>
+      <w:pPr>
+        <w:pStyle w:val="Heading1"/>
+        <w:rPr>
+          <w:rFonts w:eastAsiaTheme="minorEastAsia"/>
+        </w:rPr>
+      </w:pPr>
+      <w:bookmarkStart w:id="13" w:name="_Toc56421141"/>
+      <w:r>
+        <w:rPr>
+          <w:rFonts w:eastAsiaTheme="minorEastAsia"/>
+          <w:rtl/>
+        </w:rPr>
+        <w:t xml:space="preserve">بخش چهارم </w:t>
+      </w:r>
+      <w:r>
+        <w:rPr>
+          <w:rFonts w:ascii="Times New Roman" w:eastAsiaTheme="minorEastAsia" w:hAnsi="Times New Roman" w:cs="Times New Roman"/>
+          <w:rtl/>
+        </w:rPr>
+        <w:t>–</w:t>
+      </w:r>
+      <w:r>
+        <w:rPr>
+          <w:rFonts w:eastAsiaTheme="minorEastAsia"/>
+          <w:rtl/>
+        </w:rPr>
+        <w:t xml:space="preserve"> </w:t>
+      </w:r>
+      <w:bookmarkEnd w:id="13"/>
+      <w:r>
+        <w:rPr>
+          <w:rFonts w:hint="cs"/>
+          <w:rtl/>
+        </w:rPr>
+        <w:t>ارزیابی نهایی</w:t>
+      </w:r>
+    </w:p>
+    <w:p>
+      <w:pPr>
+        <w:pStyle w:val="Heading2"/>
+      </w:pPr>
+      <w:bookmarkStart w:id="14" w:name="_Toc56421142"/>
+      <w:r>
+        <w:rPr>
+          <w:rtl/>
+        </w:rPr>
+        <w:t>روند کلی</w:t>
+      </w:r>
+      <w:bookmarkEnd w:id="14"/>
+    </w:p>
+    <w:p>
+      <w:r>
+        <w:rPr>
+          <w:rtl/>
+        </w:rPr>
+        <w:t xml:space="preserve">در این بخش، </w:t>
+      </w:r>
+      <w:r>
+        <w:rPr>
+          <w:rFonts w:hint="cs"/>
+          <w:rtl/>
+        </w:rPr>
+        <w:t>تابعی برای بررسی ارزیابی دسته بنده نوشته میشود. سپس خروجی آن ها نیز در حین تمرین نمایش داده میشود</w:t>
+      </w:r>
+    </w:p>
+    <w:p>
+      <w:pPr>
+        <w:pStyle w:val="Heading2"/>
+      </w:pPr>
+      <w:bookmarkStart w:id="15" w:name="_Toc56421144"/>
+      <w:r>
+        <w:rPr>
+          <w:rtl/>
+        </w:rPr>
+        <w:t>توابع</w:t>
+      </w:r>
+      <w:bookmarkEnd w:id="15"/>
+      <w:r>
+        <w:rPr>
+          <w:rFonts w:hint="cs"/>
+          <w:rtl/>
+        </w:rPr>
+        <w:t xml:space="preserve"> </w:t>
+      </w:r>
+    </w:p>
+    <w:p>
+      <w:pPr>
+        <w:pStyle w:val="ListParagraph"/>
+        <w:numPr>
+          <w:ilvl w:val="0"/>
+          <w:numId w:val="5"/>
+        </w:numPr>
         <w:spacing w:line="259" w:lineRule="auto"/>
         <w:jc w:val="left"/>
-        <w:rPr>
-          <w:rtl/>
-        </w:rPr>
-      </w:pPr>
-    </w:p>
-    <w:p>
-      <w:pPr>
+      </w:pPr>
+      <w:r>
+        <w:t>classifier_evaluation</w:t>
+      </w:r>
+      <w:r>
+        <w:rPr>
+          <w:rtl/>
+        </w:rPr>
+        <w:t xml:space="preserve">:  این تابع </w:t>
+      </w:r>
+      <w:r>
+        <w:rPr>
+          <w:rFonts w:hint="cs"/>
+          <w:rtl/>
+        </w:rPr>
+        <w:t xml:space="preserve">دسته بند، داده تست و برچسب های تست را به عنوان ورودی گرفته و مقادیر </w:t>
+      </w:r>
+      <w:r>
+        <w:t>accuracy</w:t>
+      </w:r>
+      <w:r>
+        <w:rPr>
+          <w:rFonts w:hint="cs"/>
+          <w:rtl/>
+        </w:rPr>
+        <w:t xml:space="preserve">، </w:t>
+      </w:r>
+      <w:r>
+        <w:t>precision</w:t>
+      </w:r>
+      <w:r>
+        <w:rPr>
+          <w:rFonts w:hint="cs"/>
+          <w:rtl/>
+        </w:rPr>
+        <w:t xml:space="preserve">، </w:t>
+      </w:r>
+      <w:r>
+        <w:t>recall</w:t>
+      </w:r>
+      <w:r>
+        <w:rPr>
+          <w:rFonts w:hint="cs"/>
+          <w:rtl/>
+        </w:rPr>
+        <w:t xml:space="preserve"> و </w:t>
+      </w:r>
+      <w:r>
+        <w:t>F1 score</w:t>
+      </w:r>
+      <w:r>
+        <w:rPr>
+          <w:rFonts w:hint="cs"/>
+          <w:rtl/>
+        </w:rPr>
+        <w:t xml:space="preserve"> را بازمیگرداند</w:t>
+      </w:r>
+      <w:r>
+        <w:rPr>
+          <w:rFonts w:hint="cs"/>
+          <w:rtl/>
+        </w:rPr>
+        <w:t>.</w:t>
+      </w:r>
+    </w:p>
+    <w:p>
+      <w:pPr>
+        <w:pStyle w:val="ListParagraph"/>
         <w:spacing w:line="259" w:lineRule="auto"/>
         <w:jc w:val="left"/>
         <w:rPr>
           <w:rtl/>
         </w:rPr>
       </w:pPr>
-    </w:p>
-    <w:p>
-      <w:pPr>
+      <w:r>
+        <w:rPr>
+          <w:rFonts w:hint="cs"/>
+          <w:rtl/>
+        </w:rPr>
+        <w:t xml:space="preserve">این تابع ابتدا با استفاده تابع </w:t>
+      </w:r>
+      <w:r>
+        <w:t>predicate</w:t>
+      </w:r>
+      <w:r>
+        <w:rPr>
+          <w:rFonts w:hint="cs"/>
+          <w:rtl/>
+        </w:rPr>
+        <w:t xml:space="preserve"> در دسته بند، خروجی دسته بند بر داده های تستی را بدست می اورد.</w:t>
+      </w:r>
+    </w:p>
+    <w:p>
+      <w:pPr>
+        <w:pStyle w:val="ListParagraph"/>
         <w:spacing w:line="259" w:lineRule="auto"/>
         <w:jc w:val="left"/>
         <w:rPr>
           <w:rtl/>
         </w:rPr>
       </w:pPr>
+      <w:r>
+        <w:rPr>
+          <w:rFonts w:hint="cs"/>
+          <w:rtl/>
+        </w:rPr>
+        <w:lastRenderedPageBreak/>
+        <w:t xml:space="preserve">سپس با مقایسه این نتایج و خروجی واقعی، مقادیر </w:t>
+      </w:r>
+      <w:r>
+        <w:t>true positive</w:t>
+      </w:r>
+      <w:r>
+        <w:rPr>
+          <w:rFonts w:hint="cs"/>
+          <w:rtl/>
+        </w:rPr>
+        <w:t xml:space="preserve">، </w:t>
+      </w:r>
+      <w:r>
+        <w:t>true negative</w:t>
+      </w:r>
+      <w:r>
+        <w:rPr>
+          <w:rFonts w:hint="cs"/>
+          <w:rtl/>
+        </w:rPr>
+        <w:t xml:space="preserve">، </w:t>
+      </w:r>
+      <w:r>
+        <w:t>false positive</w:t>
+      </w:r>
+      <w:r>
+        <w:rPr>
+          <w:rFonts w:hint="cs"/>
+          <w:rtl/>
+        </w:rPr>
+        <w:t xml:space="preserve"> و </w:t>
+      </w:r>
+      <w:r>
+        <w:t>false negative</w:t>
+      </w:r>
+      <w:r>
+        <w:rPr>
+          <w:rFonts w:hint="cs"/>
+          <w:rtl/>
+        </w:rPr>
+        <w:t xml:space="preserve"> را محاسبه و معیار های مورد نظر را با استفاده از فرمول های بحث شده در درس نمایش و سپس برمیگرداند.</w:t>
+      </w:r>
     </w:p>
     <w:p>
       <w:pPr>
@@ -4189,118 +4165,15 @@
           <w:rtl/>
         </w:rPr>
       </w:pPr>
-    </w:p>
-    <w:p>
-      <w:pPr>
-        <w:spacing w:line="259" w:lineRule="auto"/>
-        <w:jc w:val="left"/>
-        <w:rPr>
-          <w:rtl/>
-        </w:rPr>
-      </w:pPr>
-    </w:p>
-    <w:p>
-      <w:pPr>
-        <w:spacing w:line="259" w:lineRule="auto"/>
-        <w:jc w:val="left"/>
-        <w:rPr>
-          <w:rtl/>
-        </w:rPr>
-      </w:pPr>
-    </w:p>
-    <w:p>
-      <w:pPr>
-        <w:spacing w:line="259" w:lineRule="auto"/>
-        <w:jc w:val="left"/>
-        <w:rPr>
-          <w:rtl/>
-        </w:rPr>
-      </w:pPr>
-    </w:p>
-    <w:p>
-      <w:pPr>
-        <w:spacing w:line="259" w:lineRule="auto"/>
-        <w:jc w:val="left"/>
-        <w:rPr>
-          <w:rtl/>
-        </w:rPr>
-      </w:pPr>
-    </w:p>
-    <w:p>
-      <w:pPr>
-        <w:spacing w:line="259" w:lineRule="auto"/>
-        <w:jc w:val="left"/>
-        <w:rPr>
-          <w:rtl/>
-        </w:rPr>
-      </w:pPr>
-    </w:p>
-    <w:p>
-      <w:pPr>
-        <w:spacing w:line="259" w:lineRule="auto"/>
-        <w:jc w:val="left"/>
-        <w:rPr>
-          <w:rFonts w:hint="cs"/>
-          <w:rtl/>
-        </w:rPr>
-      </w:pPr>
-      <w:bookmarkStart w:id="15" w:name="_GoBack"/>
-      <w:bookmarkEnd w:id="15"/>
-    </w:p>
-    <w:p>
-      <w:pPr>
-        <w:spacing w:line="259" w:lineRule="auto"/>
-        <w:jc w:val="left"/>
-        <w:rPr>
-          <w:rFonts w:hint="cs"/>
-          <w:rtl/>
-        </w:rPr>
-      </w:pPr>
-      <w:r>
-        <w:rPr>
-          <w:rFonts w:hint="cs"/>
-          <w:rtl/>
-        </w:rPr>
-        <w:t>نتایج این ارزیابی ها در حین تمرین برای الگوریتم ها به فرم زیر است:</w:t>
-      </w:r>
-    </w:p>
-    <w:p>
-      <w:pPr>
-        <w:spacing w:line="259" w:lineRule="auto"/>
-        <w:jc w:val="left"/>
-        <w:rPr>
-          <w:rFonts w:hint="cs"/>
-          <w:rtl/>
-        </w:rPr>
-      </w:pPr>
-      <w:r>
-        <w:t>SVM</w:t>
-      </w:r>
-      <w:r>
-        <w:rPr>
-          <w:rFonts w:hint="cs"/>
-          <w:rtl/>
-        </w:rPr>
-        <w:t xml:space="preserve">: </w:t>
-      </w:r>
-    </w:p>
-    <w:p>
-      <w:pPr>
-        <w:spacing w:line="259" w:lineRule="auto"/>
-        <w:jc w:val="left"/>
-        <w:rPr>
-          <w:rtl/>
-        </w:rPr>
-      </w:pPr>
       <w:r>
         <w:rPr>
           <w:noProof/>
         </w:rPr>
         <w:drawing>
-          <wp:inline distT="0" distB="0" distL="0" distR="0" wp14:anchorId="4C161F57" wp14:editId="32E78F1E">
-            <wp:extent cx="6858000" cy="6536690"/>
+          <wp:inline distT="0" distB="0" distL="0" distR="0" wp14:anchorId="4BAAE58E" wp14:editId="450EAE5D">
+            <wp:extent cx="6858000" cy="2821940"/>
             <wp:effectExtent l="0" t="0" r="0" b="0"/>
-            <wp:docPr id="43" name="Picture 43"/>
+            <wp:docPr id="41" name="Picture 41"/>
             <wp:cNvGraphicFramePr>
               <a:graphicFrameLocks xmlns:a="http://schemas.openxmlformats.org/drawingml/2006/main" noChangeAspect="1"/>
             </wp:cNvGraphicFramePr>
@@ -4320,7 +4193,7 @@
                   <pic:spPr>
                     <a:xfrm>
                       <a:off x="0" y="0"/>
-                      <a:ext cx="6858000" cy="6536690"/>
+                      <a:ext cx="6858000" cy="2821940"/>
                     </a:xfrm>
                     <a:prstGeom prst="rect">
                       <a:avLst/>
@@ -4341,33 +4214,15 @@
           <w:rtl/>
         </w:rPr>
       </w:pPr>
-    </w:p>
-    <w:p>
-      <w:pPr>
-        <w:spacing w:line="259" w:lineRule="auto"/>
-        <w:jc w:val="left"/>
-        <w:rPr>
-          <w:rtl/>
-        </w:rPr>
-      </w:pPr>
-    </w:p>
-    <w:p>
-      <w:pPr>
-        <w:spacing w:line="259" w:lineRule="auto"/>
-        <w:jc w:val="left"/>
-        <w:rPr>
-          <w:rtl/>
-        </w:rPr>
-      </w:pPr>
       <w:r>
         <w:rPr>
           <w:noProof/>
         </w:rPr>
         <w:drawing>
-          <wp:inline distT="0" distB="0" distL="0" distR="0" wp14:anchorId="20550788" wp14:editId="4A0D38AA">
-            <wp:extent cx="6858000" cy="1377950"/>
+          <wp:inline distT="0" distB="0" distL="0" distR="0" wp14:anchorId="3E48A4B6" wp14:editId="762FEBD3">
+            <wp:extent cx="6858000" cy="1698625"/>
             <wp:effectExtent l="0" t="0" r="0" b="0"/>
-            <wp:docPr id="46" name="Picture 46"/>
+            <wp:docPr id="42" name="Picture 42"/>
             <wp:cNvGraphicFramePr>
               <a:graphicFrameLocks xmlns:a="http://schemas.openxmlformats.org/drawingml/2006/main" noChangeAspect="1"/>
             </wp:cNvGraphicFramePr>
@@ -4387,7 +4242,7 @@
                   <pic:spPr>
                     <a:xfrm>
                       <a:off x="0" y="0"/>
-                      <a:ext cx="6858000" cy="1377950"/>
+                      <a:ext cx="6858000" cy="1698625"/>
                     </a:xfrm>
                     <a:prstGeom prst="rect">
                       <a:avLst/>
@@ -4405,7 +4260,6 @@
         <w:spacing w:line="259" w:lineRule="auto"/>
         <w:jc w:val="left"/>
         <w:rPr>
-          <w:rFonts w:hint="cs"/>
           <w:rtl/>
         </w:rPr>
       </w:pPr>
@@ -4418,16 +4272,6 @@
           <w:rtl/>
         </w:rPr>
       </w:pPr>
-      <w:r>
-        <w:t>Random Forest</w:t>
-      </w:r>
-      <w:r>
-        <w:rPr>
-          <w:rFonts w:hint="cs"/>
-          <w:rtl/>
-        </w:rPr>
-        <w:t xml:space="preserve"> :</w:t>
-      </w:r>
     </w:p>
     <w:p>
       <w:pPr>
@@ -4437,15 +4281,123 @@
           <w:rtl/>
         </w:rPr>
       </w:pPr>
+    </w:p>
+    <w:p>
+      <w:pPr>
+        <w:spacing w:line="259" w:lineRule="auto"/>
+        <w:jc w:val="left"/>
+        <w:rPr>
+          <w:rtl/>
+        </w:rPr>
+      </w:pPr>
+    </w:p>
+    <w:p>
+      <w:pPr>
+        <w:spacing w:line="259" w:lineRule="auto"/>
+        <w:jc w:val="left"/>
+        <w:rPr>
+          <w:rtl/>
+        </w:rPr>
+      </w:pPr>
+    </w:p>
+    <w:p>
+      <w:pPr>
+        <w:spacing w:line="259" w:lineRule="auto"/>
+        <w:jc w:val="left"/>
+        <w:rPr>
+          <w:rtl/>
+        </w:rPr>
+      </w:pPr>
+    </w:p>
+    <w:p>
+      <w:pPr>
+        <w:spacing w:line="259" w:lineRule="auto"/>
+        <w:jc w:val="left"/>
+        <w:rPr>
+          <w:rtl/>
+        </w:rPr>
+      </w:pPr>
+    </w:p>
+    <w:p>
+      <w:pPr>
+        <w:spacing w:line="259" w:lineRule="auto"/>
+        <w:jc w:val="left"/>
+        <w:rPr>
+          <w:rtl/>
+        </w:rPr>
+      </w:pPr>
+    </w:p>
+    <w:p>
+      <w:pPr>
+        <w:spacing w:line="259" w:lineRule="auto"/>
+        <w:jc w:val="left"/>
+        <w:rPr>
+          <w:rtl/>
+        </w:rPr>
+      </w:pPr>
+    </w:p>
+    <w:p>
+      <w:pPr>
+        <w:spacing w:line="259" w:lineRule="auto"/>
+        <w:jc w:val="left"/>
+        <w:rPr>
+          <w:rtl/>
+        </w:rPr>
+      </w:pPr>
+    </w:p>
+    <w:p>
+      <w:pPr>
+        <w:spacing w:line="259" w:lineRule="auto"/>
+        <w:jc w:val="left"/>
+        <w:rPr>
+          <w:rtl/>
+        </w:rPr>
+      </w:pPr>
+      <w:r>
+        <w:rPr>
+          <w:rFonts w:hint="cs"/>
+          <w:rtl/>
+        </w:rPr>
+        <w:t>نتایج این ارزیابی ها در حین تمرین برای الگوریتم ها به فرم زیر است:</w:t>
+      </w:r>
+    </w:p>
+    <w:p>
+      <w:pPr>
+        <w:spacing w:line="259" w:lineRule="auto"/>
+        <w:jc w:val="left"/>
+        <w:rPr>
+          <w:rtl/>
+        </w:rPr>
+      </w:pPr>
+      <w:r>
+        <w:t>SVM</w:t>
+      </w:r>
+      <w:r>
+        <w:rPr>
+          <w:rFonts w:hint="cs"/>
+          <w:rtl/>
+        </w:rPr>
+        <w:t xml:space="preserve">: </w:t>
+      </w:r>
+    </w:p>
+    <w:p>
+      <w:pPr>
+        <w:spacing w:line="259" w:lineRule="auto"/>
+        <w:jc w:val="left"/>
+        <w:rPr>
+          <w:rtl/>
+        </w:rPr>
+      </w:pPr>
       <w:r>
         <w:rPr>
           <w:noProof/>
         </w:rPr>
+        <w:lastRenderedPageBreak/>
         <w:drawing>
-          <wp:inline distT="0" distB="0" distL="0" distR="0" wp14:anchorId="68C16542" wp14:editId="0C0B54FA">
-            <wp:extent cx="6858000" cy="1814195"/>
+          <wp:inline distT="0" distB="0" distL="0" distR="0" wp14:anchorId="4C161F57" wp14:editId="32E78F1E">
+            <wp:extent cx="6858000" cy="6536690"/>
             <wp:effectExtent l="0" t="0" r="0" b="0"/>
-            <wp:docPr id="44" name="Picture 44"/>
+            <wp:docPr id="43" name="Picture 43"/>
             <wp:cNvGraphicFramePr>
               <a:graphicFrameLocks xmlns:a="http://schemas.openxmlformats.org/drawingml/2006/main" noChangeAspect="1"/>
             </wp:cNvGraphicFramePr>
@@ -4465,7 +4417,7 @@
                   <pic:spPr>
                     <a:xfrm>
                       <a:off x="0" y="0"/>
-                      <a:ext cx="6858000" cy="1814195"/>
+                      <a:ext cx="6858000" cy="6536690"/>
                     </a:xfrm>
                     <a:prstGeom prst="rect">
                       <a:avLst/>
@@ -4483,27 +4435,24 @@
         <w:spacing w:line="259" w:lineRule="auto"/>
         <w:jc w:val="left"/>
         <w:rPr>
-          <w:rFonts w:hint="cs"/>
-          <w:rtl/>
-        </w:rPr>
-      </w:pPr>
-      <w:r>
-        <w:t>Naïve Bayes</w:t>
-      </w:r>
-      <w:r>
-        <w:rPr>
-          <w:rFonts w:hint="cs"/>
-          <w:rtl/>
-        </w:rPr>
-        <w:t>:</w:t>
-      </w:r>
+          <w:rtl/>
+        </w:rPr>
+      </w:pPr>
     </w:p>
     <w:p>
       <w:pPr>
         <w:spacing w:line="259" w:lineRule="auto"/>
         <w:jc w:val="left"/>
         <w:rPr>
-          <w:rFonts w:hint="cs"/>
+          <w:rtl/>
+        </w:rPr>
+      </w:pPr>
+    </w:p>
+    <w:p>
+      <w:pPr>
+        <w:spacing w:line="259" w:lineRule="auto"/>
+        <w:jc w:val="left"/>
+        <w:rPr>
           <w:rtl/>
         </w:rPr>
       </w:pPr>
@@ -4511,11 +4460,12 @@
         <w:rPr>
           <w:noProof/>
         </w:rPr>
+        <w:lastRenderedPageBreak/>
         <w:drawing>
-          <wp:inline distT="0" distB="0" distL="0" distR="0" wp14:anchorId="0012B4B2" wp14:editId="76655531">
-            <wp:extent cx="6858000" cy="1665605"/>
+          <wp:inline distT="0" distB="0" distL="0" distR="0" wp14:anchorId="20550788" wp14:editId="4A0D38AA">
+            <wp:extent cx="6858000" cy="1377950"/>
             <wp:effectExtent l="0" t="0" r="0" b="0"/>
-            <wp:docPr id="45" name="Picture 45"/>
+            <wp:docPr id="46" name="Picture 46"/>
             <wp:cNvGraphicFramePr>
               <a:graphicFrameLocks xmlns:a="http://schemas.openxmlformats.org/drawingml/2006/main" noChangeAspect="1"/>
             </wp:cNvGraphicFramePr>
@@ -4535,6 +4485,151 @@
                   <pic:spPr>
                     <a:xfrm>
                       <a:off x="0" y="0"/>
+                      <a:ext cx="6858000" cy="1377950"/>
+                    </a:xfrm>
+                    <a:prstGeom prst="rect">
+                      <a:avLst/>
+                    </a:prstGeom>
+                  </pic:spPr>
+                </pic:pic>
+              </a:graphicData>
+            </a:graphic>
+          </wp:inline>
+        </w:drawing>
+      </w:r>
+    </w:p>
+    <w:p>
+      <w:pPr>
+        <w:spacing w:line="259" w:lineRule="auto"/>
+        <w:jc w:val="left"/>
+        <w:rPr>
+          <w:rtl/>
+        </w:rPr>
+      </w:pPr>
+    </w:p>
+    <w:p>
+      <w:pPr>
+        <w:spacing w:line="259" w:lineRule="auto"/>
+        <w:jc w:val="left"/>
+        <w:rPr>
+          <w:rtl/>
+        </w:rPr>
+      </w:pPr>
+      <w:r>
+        <w:t>Random Forest</w:t>
+      </w:r>
+      <w:r>
+        <w:rPr>
+          <w:rFonts w:hint="cs"/>
+          <w:rtl/>
+        </w:rPr>
+        <w:t xml:space="preserve"> :</w:t>
+      </w:r>
+    </w:p>
+    <w:p>
+      <w:pPr>
+        <w:spacing w:line="259" w:lineRule="auto"/>
+        <w:jc w:val="left"/>
+        <w:rPr>
+          <w:rtl/>
+        </w:rPr>
+      </w:pPr>
+      <w:r>
+        <w:rPr>
+          <w:noProof/>
+        </w:rPr>
+        <w:drawing>
+          <wp:inline distT="0" distB="0" distL="0" distR="0" wp14:anchorId="68C16542" wp14:editId="0C0B54FA">
+            <wp:extent cx="6858000" cy="1814195"/>
+            <wp:effectExtent l="0" t="0" r="0" b="0"/>
+            <wp:docPr id="44" name="Picture 44"/>
+            <wp:cNvGraphicFramePr>
+              <a:graphicFrameLocks xmlns:a="http://schemas.openxmlformats.org/drawingml/2006/main" noChangeAspect="1"/>
+            </wp:cNvGraphicFramePr>
+            <a:graphic xmlns:a="http://schemas.openxmlformats.org/drawingml/2006/main">
+              <a:graphicData uri="http://schemas.openxmlformats.org/drawingml/2006/picture">
+                <pic:pic xmlns:pic="http://schemas.openxmlformats.org/drawingml/2006/picture">
+                  <pic:nvPicPr>
+                    <pic:cNvPr id="1" name=""/>
+                    <pic:cNvPicPr/>
+                  </pic:nvPicPr>
+                  <pic:blipFill>
+                    <a:blip r:embed="rId31"/>
+                    <a:stretch>
+                      <a:fillRect/>
+                    </a:stretch>
+                  </pic:blipFill>
+                  <pic:spPr>
+                    <a:xfrm>
+                      <a:off x="0" y="0"/>
+                      <a:ext cx="6858000" cy="1814195"/>
+                    </a:xfrm>
+                    <a:prstGeom prst="rect">
+                      <a:avLst/>
+                    </a:prstGeom>
+                  </pic:spPr>
+                </pic:pic>
+              </a:graphicData>
+            </a:graphic>
+          </wp:inline>
+        </w:drawing>
+      </w:r>
+    </w:p>
+    <w:p>
+      <w:pPr>
+        <w:spacing w:line="259" w:lineRule="auto"/>
+        <w:jc w:val="left"/>
+        <w:rPr>
+          <w:rtl/>
+        </w:rPr>
+      </w:pPr>
+      <w:r>
+        <w:t>Naïve Bayes</w:t>
+      </w:r>
+      <w:r>
+        <w:rPr>
+          <w:rFonts w:hint="cs"/>
+          <w:rtl/>
+        </w:rPr>
+        <w:t>:</w:t>
+      </w:r>
+    </w:p>
+    <w:p>
+      <w:pPr>
+        <w:spacing w:line="259" w:lineRule="auto"/>
+        <w:jc w:val="left"/>
+        <w:rPr>
+          <w:rtl/>
+        </w:rPr>
+      </w:pPr>
+      <w:r>
+        <w:rPr>
+          <w:noProof/>
+        </w:rPr>
+        <w:drawing>
+          <wp:inline distT="0" distB="0" distL="0" distR="0" wp14:anchorId="0012B4B2" wp14:editId="76655531">
+            <wp:extent cx="6858000" cy="1665605"/>
+            <wp:effectExtent l="0" t="0" r="0" b="0"/>
+            <wp:docPr id="45" name="Picture 45"/>
+            <wp:cNvGraphicFramePr>
+              <a:graphicFrameLocks xmlns:a="http://schemas.openxmlformats.org/drawingml/2006/main" noChangeAspect="1"/>
+            </wp:cNvGraphicFramePr>
+            <a:graphic xmlns:a="http://schemas.openxmlformats.org/drawingml/2006/main">
+              <a:graphicData uri="http://schemas.openxmlformats.org/drawingml/2006/picture">
+                <pic:pic xmlns:pic="http://schemas.openxmlformats.org/drawingml/2006/picture">
+                  <pic:nvPicPr>
+                    <pic:cNvPr id="1" name=""/>
+                    <pic:cNvPicPr/>
+                  </pic:nvPicPr>
+                  <pic:blipFill>
+                    <a:blip r:embed="rId32"/>
+                    <a:stretch>
+                      <a:fillRect/>
+                    </a:stretch>
+                  </pic:blipFill>
+                  <pic:spPr>
+                    <a:xfrm>
+                      <a:off x="0" y="0"/>
                       <a:ext cx="6858000" cy="1665605"/>
                     </a:xfrm>
                     <a:prstGeom prst="rect">
@@ -4553,11 +4648,56 @@
         <w:spacing w:line="259" w:lineRule="auto"/>
         <w:jc w:val="left"/>
         <w:rPr>
-          <w:rFonts w:hint="cs"/>
-          <w:rtl/>
-        </w:rPr>
-      </w:pPr>
-      <w:r>
+          <w:rtl/>
+        </w:rPr>
+      </w:pPr>
+    </w:p>
+    <w:p>
+      <w:pPr>
+        <w:spacing w:line="259" w:lineRule="auto"/>
+        <w:jc w:val="left"/>
+        <w:rPr>
+          <w:rtl/>
+        </w:rPr>
+      </w:pPr>
+    </w:p>
+    <w:p>
+      <w:pPr>
+        <w:spacing w:line="259" w:lineRule="auto"/>
+        <w:jc w:val="left"/>
+        <w:rPr>
+          <w:rtl/>
+        </w:rPr>
+      </w:pPr>
+    </w:p>
+    <w:p>
+      <w:pPr>
+        <w:spacing w:line="259" w:lineRule="auto"/>
+        <w:jc w:val="left"/>
+        <w:rPr>
+          <w:rtl/>
+        </w:rPr>
+      </w:pPr>
+    </w:p>
+    <w:p>
+      <w:pPr>
+        <w:spacing w:line="259" w:lineRule="auto"/>
+        <w:jc w:val="left"/>
+        <w:rPr>
+          <w:rtl/>
+        </w:rPr>
+      </w:pPr>
+    </w:p>
+    <w:p>
+      <w:pPr>
+        <w:spacing w:line="259" w:lineRule="auto"/>
+        <w:jc w:val="left"/>
+        <w:rPr>
+          <w:rtl/>
+        </w:rPr>
+      </w:pPr>
+      <w:r>
+        <w:lastRenderedPageBreak/>
         <w:t>KNN</w:t>
       </w:r>
       <w:r>
@@ -4568,8 +4708,85 @@
         <w:t xml:space="preserve"> :</w:t>
       </w:r>
     </w:p>
+    <w:p>
+      <w:pPr>
+        <w:spacing w:line="259" w:lineRule="auto"/>
+        <w:jc w:val="left"/>
+        <w:rPr>
+          <w:rFonts w:hint="cs"/>
+          <w:rtl/>
+        </w:rPr>
+      </w:pPr>
+      <w:r>
+        <w:rPr>
+          <w:noProof/>
+        </w:rPr>
+        <w:drawing>
+          <wp:inline distT="0" distB="0" distL="0" distR="0" wp14:anchorId="721E68EE" wp14:editId="5C439173">
+            <wp:extent cx="5382376" cy="5811061"/>
+            <wp:effectExtent l="0" t="0" r="8890" b="0"/>
+            <wp:docPr id="2" name="Picture 2"/>
+            <wp:cNvGraphicFramePr>
+              <a:graphicFrameLocks xmlns:a="http://schemas.openxmlformats.org/drawingml/2006/main" noChangeAspect="1"/>
+            </wp:cNvGraphicFramePr>
+            <a:graphic xmlns:a="http://schemas.openxmlformats.org/drawingml/2006/main">
+              <a:graphicData uri="http://schemas.openxmlformats.org/drawingml/2006/picture">
+                <pic:pic xmlns:pic="http://schemas.openxmlformats.org/drawingml/2006/picture">
+                  <pic:nvPicPr>
+                    <pic:cNvPr id="1" name=""/>
+                    <pic:cNvPicPr/>
+                  </pic:nvPicPr>
+                  <pic:blipFill>
+                    <a:blip r:embed="rId33"/>
+                    <a:stretch>
+                      <a:fillRect/>
+                    </a:stretch>
+                  </pic:blipFill>
+                  <pic:spPr>
+                    <a:xfrm>
+                      <a:off x="0" y="0"/>
+                      <a:ext cx="5382376" cy="5811061"/>
+                    </a:xfrm>
+                    <a:prstGeom prst="rect">
+                      <a:avLst/>
+                    </a:prstGeom>
+                  </pic:spPr>
+                </pic:pic>
+              </a:graphicData>
+            </a:graphic>
+          </wp:inline>
+        </w:drawing>
+      </w:r>
+    </w:p>
+    <w:p>
+      <w:pPr>
+        <w:spacing w:line="259" w:lineRule="auto"/>
+        <w:jc w:val="left"/>
+        <w:rPr>
+          <w:rtl/>
+        </w:rPr>
+      </w:pPr>
+    </w:p>
+    <w:p>
+      <w:pPr>
+        <w:spacing w:line="259" w:lineRule="auto"/>
+        <w:jc w:val="left"/>
+        <w:rPr>
+          <w:rtl/>
+        </w:rPr>
+      </w:pPr>
+    </w:p>
+    <w:p>
+      <w:pPr>
+        <w:spacing w:line="259" w:lineRule="auto"/>
+        <w:jc w:val="left"/>
+        <w:rPr>
+          <w:rtl/>
+        </w:rPr>
+      </w:pPr>
+    </w:p>
     <w:sectPr>
-      <w:footerReference w:type="default" r:id="rId31"/>
+      <w:footerReference w:type="default" r:id="rId34"/>
       <w:pgSz w:w="12240" w:h="15840"/>
       <w:pgMar w:top="720" w:right="720" w:bottom="777" w:left="720" w:header="0" w:footer="720" w:gutter="0"/>
       <w:cols w:space="720"/>
@@ -4648,7 +4865,7 @@
             <w:noProof/>
             <w:rtl/>
           </w:rPr>
-          <w:t>17</w:t>
+          <w:t>18</w:t>
         </w:r>
         <w:r>
           <w:rPr>
@@ -7474,7 +7691,7 @@
 </file>
 
 <file path=customXml/itemProps1.xml><?xml version="1.0" encoding="utf-8"?>
-<ds:datastoreItem xmlns:ds="http://schemas.openxmlformats.org/officeDocument/2006/customXml" ds:itemID="{854EB914-487F-4C6F-B90D-718146700187}">
+<ds:datastoreItem xmlns:ds="http://schemas.openxmlformats.org/officeDocument/2006/customXml" ds:itemID="{E08CAF05-A5C4-4421-9ED8-DE3E58E0D6CB}">
   <ds:schemaRefs>
     <ds:schemaRef ds:uri="http://schemas.openxmlformats.org/officeDocument/2006/bibliography"/>
   </ds:schemaRefs>

</xml_diff>